<commit_message>
Update resume and website content to reflect recent experience and skills enhancements
- Revised resume to include new role
- Updated skills section in the resume to reflect current expertise in Agentic AI platforms, Databricks, and modern DevOps practices.
- Enhanced website content to align with updated resume, emphasizing cloud infrastructure, AI solutions, and CI/CD pipeline automation.
- Improved descriptions in the about page to better showcase full-stack development practices and infrastructure management.
</commit_message>
<xml_diff>
--- a/static/Resume-Reed-Dustin.docx
+++ b/static/Resume-Reed-Dustin.docx
@@ -1,6 +1,6 @@
 
 <file path=word/document.xml><?xml version="1.0" encoding="utf-8"?>
-<w:document xmlns:wpc="http://schemas.microsoft.com/office/word/2010/wordprocessingCanvas" xmlns:cx="http://schemas.microsoft.com/office/drawing/2014/chartex" xmlns:cx1="http://schemas.microsoft.com/office/drawing/2015/9/8/chartex" xmlns:cx2="http://schemas.microsoft.com/office/drawing/2015/10/21/chartex" xmlns:cx3="http://schemas.microsoft.com/office/drawing/2016/5/9/chartex" xmlns:cx4="http://schemas.microsoft.com/office/drawing/2016/5/10/chartex" xmlns:cx5="http://schemas.microsoft.com/office/drawing/2016/5/11/chartex" xmlns:cx6="http://schemas.microsoft.com/office/drawing/2016/5/12/chartex" xmlns:cx7="http://schemas.microsoft.com/office/drawing/2016/5/13/chartex" xmlns:cx8="http://schemas.microsoft.com/office/drawing/2016/5/14/chartex" xmlns:mc="http://schemas.openxmlformats.org/markup-compatibility/2006" xmlns:aink="http://schemas.microsoft.com/office/drawing/2016/ink" xmlns:am3d="http://schemas.microsoft.com/office/drawing/2017/model3d" xmlns:o="urn:schemas-microsoft-com:office:office" xmlns:oel="http://schemas.microsoft.com/office/2019/extlst" xmlns:r="http://schemas.openxmlformats.org/officeDocument/2006/relationships" xmlns:m="http://schemas.openxmlformats.org/officeDocument/2006/math" xmlns:v="urn:schemas-microsoft-com:vml" xmlns:wp14="http://schemas.microsoft.com/office/word/2010/wordprocessingDrawing" xmlns:wp="http://schemas.openxmlformats.org/drawingml/2006/wordprocessingDrawing" xmlns:w10="urn:schemas-microsoft-com:office:word" xmlns:w="http://schemas.openxmlformats.org/wordprocessingml/2006/main" xmlns:w14="http://schemas.microsoft.com/office/word/2010/wordml" xmlns:w15="http://schemas.microsoft.com/office/word/2012/wordml" xmlns:w16cex="http://schemas.microsoft.com/office/word/2018/wordml/cex" xmlns:w16cid="http://schemas.microsoft.com/office/word/2016/wordml/cid" xmlns:w16="http://schemas.microsoft.com/office/word/2018/wordml" xmlns:w16sdtdh="http://schemas.microsoft.com/office/word/2020/wordml/sdtdatahash" xmlns:w16se="http://schemas.microsoft.com/office/word/2015/wordml/symex" xmlns:wpg="http://schemas.microsoft.com/office/word/2010/wordprocessingGroup" xmlns:wpi="http://schemas.microsoft.com/office/word/2010/wordprocessingInk" xmlns:wne="http://schemas.microsoft.com/office/word/2006/wordml" xmlns:wps="http://schemas.microsoft.com/office/word/2010/wordprocessingShape" mc:Ignorable="w14 w15 w16se w16cid w16 w16cex w16sdtdh wp14">
+<w:document xmlns:wpc="http://schemas.microsoft.com/office/word/2010/wordprocessingCanvas" xmlns:cx="http://schemas.microsoft.com/office/drawing/2014/chartex" xmlns:cx1="http://schemas.microsoft.com/office/drawing/2015/9/8/chartex" xmlns:cx2="http://schemas.microsoft.com/office/drawing/2015/10/21/chartex" xmlns:cx3="http://schemas.microsoft.com/office/drawing/2016/5/9/chartex" xmlns:cx4="http://schemas.microsoft.com/office/drawing/2016/5/10/chartex" xmlns:cx5="http://schemas.microsoft.com/office/drawing/2016/5/11/chartex" xmlns:cx6="http://schemas.microsoft.com/office/drawing/2016/5/12/chartex" xmlns:cx7="http://schemas.microsoft.com/office/drawing/2016/5/13/chartex" xmlns:cx8="http://schemas.microsoft.com/office/drawing/2016/5/14/chartex" xmlns:mc="http://schemas.openxmlformats.org/markup-compatibility/2006" xmlns:aink="http://schemas.microsoft.com/office/drawing/2016/ink" xmlns:am3d="http://schemas.microsoft.com/office/drawing/2017/model3d" xmlns:o="urn:schemas-microsoft-com:office:office" xmlns:oel="http://schemas.microsoft.com/office/2019/extlst" xmlns:r="http://schemas.openxmlformats.org/officeDocument/2006/relationships" xmlns:m="http://schemas.openxmlformats.org/officeDocument/2006/math" xmlns:v="urn:schemas-microsoft-com:vml" xmlns:wp14="http://schemas.microsoft.com/office/word/2010/wordprocessingDrawing" xmlns:wp="http://schemas.openxmlformats.org/drawingml/2006/wordprocessingDrawing" xmlns:w10="urn:schemas-microsoft-com:office:word" xmlns:w="http://schemas.openxmlformats.org/wordprocessingml/2006/main" xmlns:w14="http://schemas.microsoft.com/office/word/2010/wordml" xmlns:w15="http://schemas.microsoft.com/office/word/2012/wordml" xmlns:w16cex="http://schemas.microsoft.com/office/word/2018/wordml/cex" xmlns:w16cid="http://schemas.microsoft.com/office/word/2016/wordml/cid" xmlns:w16="http://schemas.microsoft.com/office/word/2018/wordml" xmlns:w16du="http://schemas.microsoft.com/office/word/2023/wordml/word16du" xmlns:w16sdtdh="http://schemas.microsoft.com/office/word/2020/wordml/sdtdatahash" xmlns:w16sdtfl="http://schemas.microsoft.com/office/word/2024/wordml/sdtformatlock" xmlns:w16se="http://schemas.microsoft.com/office/word/2015/wordml/symex" xmlns:wpg="http://schemas.microsoft.com/office/word/2010/wordprocessingGroup" xmlns:wpi="http://schemas.microsoft.com/office/word/2010/wordprocessingInk" xmlns:wne="http://schemas.microsoft.com/office/word/2006/wordml" xmlns:wps="http://schemas.microsoft.com/office/word/2010/wordprocessingShape" mc:Ignorable="w14 w15 w16se w16cid w16 w16cex w16sdtdh w16sdtfl w16du wp14">
   <w:background w:color="FFFFFF"/>
   <w:body>
     <w:p>
@@ -284,7 +284,55 @@
                     <w:pStyle w:val="SkillTitle"/>
                   </w:pPr>
                   <w:r>
+                    <w:t>Agile</w:t>
+                  </w:r>
+                </w:p>
+                <w:p>
+                  <w:pPr>
+                    <w:pStyle w:val="SkillTitle"/>
+                  </w:pPr>
+                  <w:r>
+                    <w:t>Amazon AWS</w:t>
+                  </w:r>
+                </w:p>
+                <w:p>
+                  <w:pPr>
+                    <w:pStyle w:val="SkillTitle"/>
+                  </w:pPr>
+                  <w:r>
+                    <w:t>Ansible</w:t>
+                  </w:r>
+                </w:p>
+                <w:p>
+                  <w:pPr>
+                    <w:pStyle w:val="SkillTitle"/>
+                  </w:pPr>
+                  <w:r>
                     <w:t>Automation</w:t>
+                  </w:r>
+                </w:p>
+                <w:p>
+                  <w:pPr>
+                    <w:pStyle w:val="SkillTitle"/>
+                  </w:pPr>
+                  <w:r>
+                    <w:t>Agentic AI  Platforms</w:t>
+                  </w:r>
+                </w:p>
+                <w:p>
+                  <w:pPr>
+                    <w:pStyle w:val="SkillTitle"/>
+                  </w:pPr>
+                  <w:r>
+                    <w:t>Bash</w:t>
+                  </w:r>
+                </w:p>
+                <w:p>
+                  <w:pPr>
+                    <w:pStyle w:val="SkillTitle"/>
+                  </w:pPr>
+                  <w:r>
+                    <w:t>CI/CD</w:t>
                   </w:r>
                 </w:p>
                 <w:p>
@@ -300,7 +348,143 @@
                     <w:pStyle w:val="SkillTitle"/>
                   </w:pPr>
                   <w:r>
+                    <w:t>Critical Thinking</w:t>
+                  </w:r>
+                </w:p>
+                <w:p>
+                  <w:pPr>
+                    <w:pStyle w:val="SkillTitle"/>
+                  </w:pPr>
+                  <w:r>
+                    <w:t>Databricks</w:t>
+                  </w:r>
+                </w:p>
+                <w:p>
+                  <w:pPr>
+                    <w:pStyle w:val="SkillTitle"/>
+                  </w:pPr>
+                  <w:r>
                     <w:t>Docker</w:t>
+                  </w:r>
+                </w:p>
+                <w:p>
+                  <w:pPr>
+                    <w:pStyle w:val="SkillTitle"/>
+                  </w:pPr>
+                  <w:r>
+                    <w:t>Git</w:t>
+                  </w:r>
+                </w:p>
+                <w:p>
+                  <w:pPr>
+                    <w:pStyle w:val="SkillTitle"/>
+                  </w:pPr>
+                  <w:r>
+                    <w:t>GitHub Actions</w:t>
+                  </w:r>
+                </w:p>
+                <w:p>
+                  <w:pPr>
+                    <w:pStyle w:val="SkillTitle"/>
+                  </w:pPr>
+                  <w:r>
+                    <w:t>Infrastructure as Code</w:t>
+                  </w:r>
+                </w:p>
+                <w:p>
+                  <w:pPr>
+                    <w:pStyle w:val="SkillTitle"/>
+                  </w:pPr>
+                  <w:r>
+                    <w:t>Jira</w:t>
+                  </w:r>
+                </w:p>
+                <w:p>
+                  <w:pPr>
+                    <w:pStyle w:val="SkillTitle"/>
+                  </w:pPr>
+                  <w:r>
+                    <w:t>Kubernetes</w:t>
+                  </w:r>
+                </w:p>
+                <w:p>
+                  <w:pPr>
+                    <w:pStyle w:val="SkillTitle"/>
+                  </w:pPr>
+                  <w:r>
+                    <w:t>Large Language Models</w:t>
+                  </w:r>
+                </w:p>
+                <w:p>
+                  <w:pPr>
+                    <w:pStyle w:val="SkillTitle"/>
+                  </w:pPr>
+                  <w:r>
+                    <w:t>Linux</w:t>
+                  </w:r>
+                </w:p>
+                <w:p>
+                  <w:pPr>
+                    <w:pStyle w:val="SkillTitle"/>
+                  </w:pPr>
+                  <w:r>
+                    <w:t>Load Balancers</w:t>
+                  </w:r>
+                </w:p>
+                <w:p>
+                  <w:pPr>
+                    <w:pStyle w:val="SkillTitle"/>
+                  </w:pPr>
+                  <w:r>
+                    <w:t>Microservices</w:t>
+                  </w:r>
+                </w:p>
+                <w:p>
+                  <w:pPr>
+                    <w:pStyle w:val="SkillTitle"/>
+                  </w:pPr>
+                  <w:r>
+                    <w:t>Microsoft Azure</w:t>
+                  </w:r>
+                </w:p>
+                <w:p>
+                  <w:pPr>
+                    <w:pStyle w:val="SkillTitle"/>
+                  </w:pPr>
+                  <w:r>
+                    <w:t>Monitoring</w:t>
+                  </w:r>
+                </w:p>
+                <w:p>
+                  <w:pPr>
+                    <w:pStyle w:val="SkillTitle"/>
+                  </w:pPr>
+                  <w:r>
+                    <w:t>Networking</w:t>
+                  </w:r>
+                </w:p>
+                <w:p>
+                  <w:pPr>
+                    <w:pStyle w:val="SkillTitle"/>
+                  </w:pPr>
+                  <w:r>
+                    <w:t>Observability</w:t>
+                  </w:r>
+                </w:p>
+                <w:p>
+                  <w:pPr>
+                    <w:pStyle w:val="SkillTitle"/>
+                  </w:pPr>
+                  <w:r>
+                    <w:t>PowerShell</w:t>
+                  </w:r>
+                </w:p>
+                <w:p>
+                  <w:pPr>
+                    <w:pStyle w:val="SkillTitle"/>
+                  </w:pPr>
+                  <w:r>
+                    <w:t>Problem Solving</w:t>
                   </w:r>
                 </w:p>
                 <w:p>
@@ -316,7 +500,31 @@
                     <w:pStyle w:val="SkillTitle"/>
                   </w:pPr>
                   <w:r>
-                    <w:t>Kubernetes</w:t>
+                    <w:t>React</w:t>
+                  </w:r>
+                </w:p>
+                <w:p>
+                  <w:pPr>
+                    <w:pStyle w:val="SkillTitle"/>
+                  </w:pPr>
+                  <w:r>
+                    <w:t>Scripting</w:t>
+                  </w:r>
+                </w:p>
+                <w:p>
+                  <w:pPr>
+                    <w:pStyle w:val="SkillTitle"/>
+                  </w:pPr>
+                  <w:r>
+                    <w:t>Security</w:t>
+                  </w:r>
+                </w:p>
+                <w:p>
+                  <w:pPr>
+                    <w:pStyle w:val="SkillTitle"/>
+                  </w:pPr>
+                  <w:r>
+                    <w:t>Site Reliability Engineering (SRE)</w:t>
                   </w:r>
                 </w:p>
                 <w:p>
@@ -332,125 +540,8 @@
                     <w:pStyle w:val="SkillTitle"/>
                   </w:pPr>
                   <w:r>
-                    <w:t>Ansible</w:t>
-                  </w:r>
-                </w:p>
-                <w:p>
-                  <w:pPr>
-                    <w:pStyle w:val="SkillTitle"/>
-                  </w:pPr>
-                  <w:r>
-                    <w:t>Networking</w:t>
-                  </w:r>
-                </w:p>
-                <w:p>
-                  <w:pPr>
-                    <w:pStyle w:val="SkillTitle"/>
-                  </w:pPr>
-                  <w:r>
-                    <w:t>Git</w:t>
-                  </w:r>
-                </w:p>
-                <w:p>
-                  <w:pPr>
-                    <w:pStyle w:val="SkillTitle"/>
-                  </w:pPr>
-                  <w:r>
-                    <w:t>Amazon AWS</w:t>
-                  </w:r>
-                </w:p>
-                <w:p>
-                  <w:pPr>
-                    <w:pStyle w:val="SkillTitle"/>
-                  </w:pPr>
-                  <w:r>
-                    <w:t>Microsoft Azure</w:t>
-                  </w:r>
-                </w:p>
-                <w:p>
-                  <w:pPr>
-                    <w:pStyle w:val="SkillTitle"/>
-                  </w:pPr>
-                  <w:r>
-                    <w:t>Linux</w:t>
-                  </w:r>
-                </w:p>
-                <w:p>
-                  <w:pPr>
-                    <w:pStyle w:val="SkillTitle"/>
-                  </w:pPr>
-                  <w:r>
-                    <w:t>Critical Thinking</w:t>
-                  </w:r>
-                </w:p>
-                <w:p>
-                  <w:pPr>
-                    <w:pStyle w:val="SkillTitle"/>
-                  </w:pPr>
-                  <w:r>
-                    <w:t>Problem Solving</w:t>
-                  </w:r>
-                </w:p>
-                <w:p>
-                  <w:pPr>
-                    <w:pStyle w:val="SkillTitle"/>
-                  </w:pPr>
-                  <w:r>
-                    <w:t>Load Balancers</w:t>
-                  </w:r>
-                </w:p>
-                <w:p>
-                  <w:pPr>
-                    <w:pStyle w:val="SkillTitle"/>
-                  </w:pPr>
-                  <w:r>
-                    <w:t>Virtualization</w:t>
-                  </w:r>
-                </w:p>
-                <w:p>
-                  <w:pPr>
-                    <w:pStyle w:val="SkillTitle"/>
-                  </w:pPr>
-                  <w:r>
-                    <w:t>Active Directory</w:t>
-                  </w:r>
-                </w:p>
-                <w:p>
-                  <w:pPr>
-                    <w:pStyle w:val="SkillTitle"/>
-                  </w:pPr>
-                  <w:r>
-                    <w:t>Scripting</w:t>
-                  </w:r>
-                </w:p>
-                <w:p>
-                  <w:pPr>
-                    <w:pStyle w:val="SkillTitle"/>
-                  </w:pPr>
-                  <w:r>
-                    <w:t>Agile</w:t>
-                  </w:r>
-                </w:p>
-                <w:p>
-                  <w:pPr>
-                    <w:pStyle w:val="SkillTitle"/>
-                  </w:pPr>
-                  <w:r>
                     <w:t>VMware</w:t>
                   </w:r>
-                </w:p>
-                <w:p>
-                  <w:pPr>
-                    <w:pStyle w:val="SkillTitle"/>
-                  </w:pPr>
-                  <w:r>
-                    <w:t>CI/CD</w:t>
-                  </w:r>
-                </w:p>
-                <w:p>
-                  <w:pPr>
-                    <w:pStyle w:val="SkillTitle"/>
-                  </w:pPr>
                 </w:p>
               </w:tc>
             </w:tr>
@@ -583,6 +674,115 @@
               <w:pStyle w:val="Heading2"/>
             </w:pPr>
             <w:r>
+              <w:t>Cloud Engineer at Booz Allen Hamilton, Remote</w:t>
+            </w:r>
+          </w:p>
+          <w:p>
+            <w:pPr>
+              <w:pStyle w:val="Date"/>
+            </w:pPr>
+            <w:r>
+              <w:t>May 2024 — Present</w:t>
+            </w:r>
+          </w:p>
+          <w:p>
+            <w:pPr>
+              <w:pStyle w:val="ListParagraph"/>
+              <w:numPr>
+                <w:ilvl w:val="0"/>
+                <w:numId w:val="2"/>
+              </w:numPr>
+            </w:pPr>
+            <w:r>
+              <w:t>Crafted</w:t>
+            </w:r>
+            <w:r>
+              <w:t xml:space="preserve"> advanced automation frameworks for seamless migration of applications to Azure government cloud computing environments, ensuring compliance and operational continuity</w:t>
+            </w:r>
+            <w:r>
+              <w:t>.</w:t>
+            </w:r>
+          </w:p>
+          <w:p>
+            <w:pPr>
+              <w:pStyle w:val="ListParagraph"/>
+              <w:numPr>
+                <w:ilvl w:val="0"/>
+                <w:numId w:val="2"/>
+              </w:numPr>
+            </w:pPr>
+            <w:r>
+              <w:t>Architected comprehensive CI/CD pipelines leveraging GitHub Actions, orchestrating automated testing, deployment, and monitoring across complex Azure cloud ecosystems</w:t>
+            </w:r>
+            <w:r>
+              <w:t>.</w:t>
+            </w:r>
+          </w:p>
+          <w:p>
+            <w:pPr>
+              <w:pStyle w:val="ListParagraph"/>
+              <w:numPr>
+                <w:ilvl w:val="0"/>
+                <w:numId w:val="2"/>
+              </w:numPr>
+            </w:pPr>
+            <w:r>
+              <w:t>Engineered</w:t>
+            </w:r>
+            <w:r>
+              <w:t xml:space="preserve"> cutting-edge Azure OpenAI solutions integrated with Databricks platforms.</w:t>
+            </w:r>
+          </w:p>
+          <w:p>
+            <w:pPr>
+              <w:pStyle w:val="ListParagraph"/>
+              <w:numPr>
+                <w:ilvl w:val="0"/>
+                <w:numId w:val="2"/>
+              </w:numPr>
+            </w:pPr>
+            <w:r>
+              <w:t>Established seamless DevOps tooling integration by connecting Jira with GitHub, implementing automated issue tracking, branch protection rules, and code review workflows.</w:t>
+            </w:r>
+          </w:p>
+          <w:p>
+            <w:pPr>
+              <w:pStyle w:val="ListParagraph"/>
+              <w:numPr>
+                <w:ilvl w:val="0"/>
+                <w:numId w:val="2"/>
+              </w:numPr>
+            </w:pPr>
+            <w:r>
+              <w:t>Developed enterprise-grade Azure App Service architectures for mission-critical web applications, implementing intelligent auto-scaling, advanced load balancing, and comprehensive performance monitoring solutions</w:t>
+            </w:r>
+            <w:r>
+              <w:t>.</w:t>
+            </w:r>
+          </w:p>
+          <w:p>
+            <w:pPr>
+              <w:pStyle w:val="ListParagraph"/>
+              <w:numPr>
+                <w:ilvl w:val="0"/>
+                <w:numId w:val="2"/>
+              </w:numPr>
+            </w:pPr>
+            <w:r>
+              <w:t xml:space="preserve">Collaborated with cross-functional teams to establish DevOps best practices, reducing deployment time and improving system reliability for </w:t>
+            </w:r>
+            <w:r>
+              <w:t>enterprise</w:t>
+            </w:r>
+            <w:r>
+              <w:t xml:space="preserve"> applications.</w:t>
+            </w:r>
+          </w:p>
+          <w:p>
+            <w:pPr>
+              <w:pStyle w:val="Heading2"/>
+            </w:pPr>
+            <w:r>
               <w:t>Sr. DevOps Engineer</w:t>
             </w:r>
             <w:r>
@@ -730,7 +930,11 @@
               </w:numPr>
             </w:pPr>
             <w:r>
-              <w:t>Collaborated closely with development team to deploy sophisticated .NET web applications with seamless integration.</w:t>
+              <w:t xml:space="preserve">Collaborated closely with development team to deploy sophisticated .NET </w:t>
+            </w:r>
+            <w:r>
+              <w:lastRenderedPageBreak/>
+              <w:t>web applications with seamless integration.</w:t>
             </w:r>
           </w:p>
           <w:p>
@@ -839,11 +1043,7 @@
               <w:t> </w:t>
             </w:r>
             <w:r>
-              <w:t xml:space="preserve">Expertly maintained and monitored Exchange 2013, ensuring smooth </w:t>
-            </w:r>
-            <w:r>
-              <w:lastRenderedPageBreak/>
-              <w:t>operations and minimizing downtime.</w:t>
+              <w:t>Expertly maintained and monitored Exchange 2013, ensuring smooth operations and minimizing downtime.</w:t>
             </w:r>
           </w:p>
           <w:p>
@@ -1014,7 +1214,11 @@
               <w:spacing w:line="264" w:lineRule="auto"/>
             </w:pPr>
             <w:r>
-              <w:t>Maintained Business Continuity and Disaster Recovery Plan in compliance with corporate and regulatory standards, ensuring minimal business impact during incidents.</w:t>
+              <w:t xml:space="preserve">Maintained Business Continuity and Disaster Recovery Plan in compliance </w:t>
+            </w:r>
+            <w:r>
+              <w:lastRenderedPageBreak/>
+              <w:t>with corporate and regulatory standards, ensuring minimal business impact during incidents.</w:t>
             </w:r>
           </w:p>
           <w:p>
@@ -1080,7 +1284,19 @@
                 <w:rPr>
                   <w:rStyle w:val="Hyperlink"/>
                 </w:rPr>
-                <w:t>www.dustinreed.info/aws-cda-cert.pdf</w:t>
+                <w:t>www.dustinreed.in</w:t>
+              </w:r>
+              <w:r>
+                <w:rPr>
+                  <w:rStyle w:val="Hyperlink"/>
+                </w:rPr>
+                <w:t>f</w:t>
+              </w:r>
+              <w:r>
+                <w:rPr>
+                  <w:rStyle w:val="Hyperlink"/>
+                </w:rPr>
+                <w:t>o/aws-cda-cert.pdf</w:t>
               </w:r>
             </w:hyperlink>
           </w:p>
@@ -1114,7 +1330,19 @@
                 <w:rPr>
                   <w:rStyle w:val="Hyperlink"/>
                 </w:rPr>
-                <w:t>www.dustinreed.info/aws-csa-cert.pdf</w:t>
+                <w:t>www.dustinreed.info/a</w:t>
+              </w:r>
+              <w:r>
+                <w:rPr>
+                  <w:rStyle w:val="Hyperlink"/>
+                </w:rPr>
+                <w:t>w</w:t>
+              </w:r>
+              <w:r>
+                <w:rPr>
+                  <w:rStyle w:val="Hyperlink"/>
+                </w:rPr>
+                <w:t>s-csa-cert.pdf</w:t>
               </w:r>
             </w:hyperlink>
           </w:p>
@@ -1147,6 +1375,40 @@
           <w:p>
             <w:pPr>
               <w:pStyle w:val="MainSectionsSpacing"/>
+            </w:pPr>
+          </w:p>
+        </w:tc>
+      </w:tr>
+      <w:tr>
+        <w:tc>
+          <w:tcPr>
+            <w:tcW w:w="3231" w:type="dxa"/>
+            <w:tcMar>
+              <w:top w:w="0" w:type="dxa"/>
+              <w:left w:w="0" w:type="dxa"/>
+              <w:bottom w:w="0" w:type="dxa"/>
+              <w:right w:w="1133" w:type="dxa"/>
+            </w:tcMar>
+          </w:tcPr>
+          <w:p>
+            <w:pPr>
+              <w:pStyle w:val="Avatarcontainer"/>
+            </w:pPr>
+          </w:p>
+        </w:tc>
+        <w:tc>
+          <w:tcPr>
+            <w:tcW w:w="7880" w:type="dxa"/>
+            <w:tcMar>
+              <w:top w:w="0" w:type="dxa"/>
+              <w:left w:w="198" w:type="dxa"/>
+              <w:bottom w:w="0" w:type="dxa"/>
+              <w:right w:w="793" w:type="dxa"/>
+            </w:tcMar>
+          </w:tcPr>
+          <w:p>
+            <w:pPr>
+              <w:pStyle w:val="Heading1"/>
             </w:pPr>
           </w:p>
         </w:tc>
@@ -1172,7 +1434,7 @@
 </file>
 
 <file path=word/endnotes.xml><?xml version="1.0" encoding="utf-8"?>
-<w:endnotes xmlns:wpc="http://schemas.microsoft.com/office/word/2010/wordprocessingCanvas" xmlns:cx="http://schemas.microsoft.com/office/drawing/2014/chartex" xmlns:cx1="http://schemas.microsoft.com/office/drawing/2015/9/8/chartex" xmlns:cx2="http://schemas.microsoft.com/office/drawing/2015/10/21/chartex" xmlns:cx3="http://schemas.microsoft.com/office/drawing/2016/5/9/chartex" xmlns:cx4="http://schemas.microsoft.com/office/drawing/2016/5/10/chartex" xmlns:cx5="http://schemas.microsoft.com/office/drawing/2016/5/11/chartex" xmlns:cx6="http://schemas.microsoft.com/office/drawing/2016/5/12/chartex" xmlns:cx7="http://schemas.microsoft.com/office/drawing/2016/5/13/chartex" xmlns:cx8="http://schemas.microsoft.com/office/drawing/2016/5/14/chartex" xmlns:mc="http://schemas.openxmlformats.org/markup-compatibility/2006" xmlns:aink="http://schemas.microsoft.com/office/drawing/2016/ink" xmlns:am3d="http://schemas.microsoft.com/office/drawing/2017/model3d" xmlns:o="urn:schemas-microsoft-com:office:office" xmlns:oel="http://schemas.microsoft.com/office/2019/extlst" xmlns:r="http://schemas.openxmlformats.org/officeDocument/2006/relationships" xmlns:m="http://schemas.openxmlformats.org/officeDocument/2006/math" xmlns:v="urn:schemas-microsoft-com:vml" xmlns:wp14="http://schemas.microsoft.com/office/word/2010/wordprocessingDrawing" xmlns:wp="http://schemas.openxmlformats.org/drawingml/2006/wordprocessingDrawing" xmlns:w10="urn:schemas-microsoft-com:office:word" xmlns:w="http://schemas.openxmlformats.org/wordprocessingml/2006/main" xmlns:w14="http://schemas.microsoft.com/office/word/2010/wordml" xmlns:w15="http://schemas.microsoft.com/office/word/2012/wordml" xmlns:w16cex="http://schemas.microsoft.com/office/word/2018/wordml/cex" xmlns:w16cid="http://schemas.microsoft.com/office/word/2016/wordml/cid" xmlns:w16="http://schemas.microsoft.com/office/word/2018/wordml" xmlns:w16sdtdh="http://schemas.microsoft.com/office/word/2020/wordml/sdtdatahash" xmlns:w16se="http://schemas.microsoft.com/office/word/2015/wordml/symex" xmlns:wpg="http://schemas.microsoft.com/office/word/2010/wordprocessingGroup" xmlns:wpi="http://schemas.microsoft.com/office/word/2010/wordprocessingInk" xmlns:wne="http://schemas.microsoft.com/office/word/2006/wordml" xmlns:wps="http://schemas.microsoft.com/office/word/2010/wordprocessingShape" mc:Ignorable="w14 w15 w16se w16cid w16 w16cex w16sdtdh wp14">
+<w:endnotes xmlns:wpc="http://schemas.microsoft.com/office/word/2010/wordprocessingCanvas" xmlns:cx="http://schemas.microsoft.com/office/drawing/2014/chartex" xmlns:cx1="http://schemas.microsoft.com/office/drawing/2015/9/8/chartex" xmlns:cx2="http://schemas.microsoft.com/office/drawing/2015/10/21/chartex" xmlns:cx3="http://schemas.microsoft.com/office/drawing/2016/5/9/chartex" xmlns:cx4="http://schemas.microsoft.com/office/drawing/2016/5/10/chartex" xmlns:cx5="http://schemas.microsoft.com/office/drawing/2016/5/11/chartex" xmlns:cx6="http://schemas.microsoft.com/office/drawing/2016/5/12/chartex" xmlns:cx7="http://schemas.microsoft.com/office/drawing/2016/5/13/chartex" xmlns:cx8="http://schemas.microsoft.com/office/drawing/2016/5/14/chartex" xmlns:mc="http://schemas.openxmlformats.org/markup-compatibility/2006" xmlns:aink="http://schemas.microsoft.com/office/drawing/2016/ink" xmlns:am3d="http://schemas.microsoft.com/office/drawing/2017/model3d" xmlns:o="urn:schemas-microsoft-com:office:office" xmlns:oel="http://schemas.microsoft.com/office/2019/extlst" xmlns:r="http://schemas.openxmlformats.org/officeDocument/2006/relationships" xmlns:m="http://schemas.openxmlformats.org/officeDocument/2006/math" xmlns:v="urn:schemas-microsoft-com:vml" xmlns:wp14="http://schemas.microsoft.com/office/word/2010/wordprocessingDrawing" xmlns:wp="http://schemas.openxmlformats.org/drawingml/2006/wordprocessingDrawing" xmlns:w10="urn:schemas-microsoft-com:office:word" xmlns:w="http://schemas.openxmlformats.org/wordprocessingml/2006/main" xmlns:w14="http://schemas.microsoft.com/office/word/2010/wordml" xmlns:w15="http://schemas.microsoft.com/office/word/2012/wordml" xmlns:w16cex="http://schemas.microsoft.com/office/word/2018/wordml/cex" xmlns:w16cid="http://schemas.microsoft.com/office/word/2016/wordml/cid" xmlns:w16="http://schemas.microsoft.com/office/word/2018/wordml" xmlns:w16du="http://schemas.microsoft.com/office/word/2023/wordml/word16du" xmlns:w16sdtdh="http://schemas.microsoft.com/office/word/2020/wordml/sdtdatahash" xmlns:w16sdtfl="http://schemas.microsoft.com/office/word/2024/wordml/sdtformatlock" xmlns:w16se="http://schemas.microsoft.com/office/word/2015/wordml/symex" xmlns:wpg="http://schemas.microsoft.com/office/word/2010/wordprocessingGroup" xmlns:wpi="http://schemas.microsoft.com/office/word/2010/wordprocessingInk" xmlns:wne="http://schemas.microsoft.com/office/word/2006/wordml" xmlns:wps="http://schemas.microsoft.com/office/word/2010/wordprocessingShape" mc:Ignorable="w14 w15 w16se w16cid w16 w16cex w16sdtdh w16sdtfl w16du wp14">
   <w:endnote w:type="separator" w:id="-1">
     <w:p>
       <w:pPr>
@@ -1197,7 +1459,7 @@
 </file>
 
 <file path=word/footnotes.xml><?xml version="1.0" encoding="utf-8"?>
-<w:footnotes xmlns:wpc="http://schemas.microsoft.com/office/word/2010/wordprocessingCanvas" xmlns:cx="http://schemas.microsoft.com/office/drawing/2014/chartex" xmlns:cx1="http://schemas.microsoft.com/office/drawing/2015/9/8/chartex" xmlns:cx2="http://schemas.microsoft.com/office/drawing/2015/10/21/chartex" xmlns:cx3="http://schemas.microsoft.com/office/drawing/2016/5/9/chartex" xmlns:cx4="http://schemas.microsoft.com/office/drawing/2016/5/10/chartex" xmlns:cx5="http://schemas.microsoft.com/office/drawing/2016/5/11/chartex" xmlns:cx6="http://schemas.microsoft.com/office/drawing/2016/5/12/chartex" xmlns:cx7="http://schemas.microsoft.com/office/drawing/2016/5/13/chartex" xmlns:cx8="http://schemas.microsoft.com/office/drawing/2016/5/14/chartex" xmlns:mc="http://schemas.openxmlformats.org/markup-compatibility/2006" xmlns:aink="http://schemas.microsoft.com/office/drawing/2016/ink" xmlns:am3d="http://schemas.microsoft.com/office/drawing/2017/model3d" xmlns:o="urn:schemas-microsoft-com:office:office" xmlns:oel="http://schemas.microsoft.com/office/2019/extlst" xmlns:r="http://schemas.openxmlformats.org/officeDocument/2006/relationships" xmlns:m="http://schemas.openxmlformats.org/officeDocument/2006/math" xmlns:v="urn:schemas-microsoft-com:vml" xmlns:wp14="http://schemas.microsoft.com/office/word/2010/wordprocessingDrawing" xmlns:wp="http://schemas.openxmlformats.org/drawingml/2006/wordprocessingDrawing" xmlns:w10="urn:schemas-microsoft-com:office:word" xmlns:w="http://schemas.openxmlformats.org/wordprocessingml/2006/main" xmlns:w14="http://schemas.microsoft.com/office/word/2010/wordml" xmlns:w15="http://schemas.microsoft.com/office/word/2012/wordml" xmlns:w16cex="http://schemas.microsoft.com/office/word/2018/wordml/cex" xmlns:w16cid="http://schemas.microsoft.com/office/word/2016/wordml/cid" xmlns:w16="http://schemas.microsoft.com/office/word/2018/wordml" xmlns:w16sdtdh="http://schemas.microsoft.com/office/word/2020/wordml/sdtdatahash" xmlns:w16se="http://schemas.microsoft.com/office/word/2015/wordml/symex" xmlns:wpg="http://schemas.microsoft.com/office/word/2010/wordprocessingGroup" xmlns:wpi="http://schemas.microsoft.com/office/word/2010/wordprocessingInk" xmlns:wne="http://schemas.microsoft.com/office/word/2006/wordml" xmlns:wps="http://schemas.microsoft.com/office/word/2010/wordprocessingShape" mc:Ignorable="w14 w15 w16se w16cid w16 w16cex w16sdtdh wp14">
+<w:footnotes xmlns:wpc="http://schemas.microsoft.com/office/word/2010/wordprocessingCanvas" xmlns:cx="http://schemas.microsoft.com/office/drawing/2014/chartex" xmlns:cx1="http://schemas.microsoft.com/office/drawing/2015/9/8/chartex" xmlns:cx2="http://schemas.microsoft.com/office/drawing/2015/10/21/chartex" xmlns:cx3="http://schemas.microsoft.com/office/drawing/2016/5/9/chartex" xmlns:cx4="http://schemas.microsoft.com/office/drawing/2016/5/10/chartex" xmlns:cx5="http://schemas.microsoft.com/office/drawing/2016/5/11/chartex" xmlns:cx6="http://schemas.microsoft.com/office/drawing/2016/5/12/chartex" xmlns:cx7="http://schemas.microsoft.com/office/drawing/2016/5/13/chartex" xmlns:cx8="http://schemas.microsoft.com/office/drawing/2016/5/14/chartex" xmlns:mc="http://schemas.openxmlformats.org/markup-compatibility/2006" xmlns:aink="http://schemas.microsoft.com/office/drawing/2016/ink" xmlns:am3d="http://schemas.microsoft.com/office/drawing/2017/model3d" xmlns:o="urn:schemas-microsoft-com:office:office" xmlns:oel="http://schemas.microsoft.com/office/2019/extlst" xmlns:r="http://schemas.openxmlformats.org/officeDocument/2006/relationships" xmlns:m="http://schemas.openxmlformats.org/officeDocument/2006/math" xmlns:v="urn:schemas-microsoft-com:vml" xmlns:wp14="http://schemas.microsoft.com/office/word/2010/wordprocessingDrawing" xmlns:wp="http://schemas.openxmlformats.org/drawingml/2006/wordprocessingDrawing" xmlns:w10="urn:schemas-microsoft-com:office:word" xmlns:w="http://schemas.openxmlformats.org/wordprocessingml/2006/main" xmlns:w14="http://schemas.microsoft.com/office/word/2010/wordml" xmlns:w15="http://schemas.microsoft.com/office/word/2012/wordml" xmlns:w16cex="http://schemas.microsoft.com/office/word/2018/wordml/cex" xmlns:w16cid="http://schemas.microsoft.com/office/word/2016/wordml/cid" xmlns:w16="http://schemas.microsoft.com/office/word/2018/wordml" xmlns:w16du="http://schemas.microsoft.com/office/word/2023/wordml/word16du" xmlns:w16sdtdh="http://schemas.microsoft.com/office/word/2020/wordml/sdtdatahash" xmlns:w16sdtfl="http://schemas.microsoft.com/office/word/2024/wordml/sdtformatlock" xmlns:w16se="http://schemas.microsoft.com/office/word/2015/wordml/symex" xmlns:wpg="http://schemas.microsoft.com/office/word/2010/wordprocessingGroup" xmlns:wpi="http://schemas.microsoft.com/office/word/2010/wordprocessingInk" xmlns:wne="http://schemas.microsoft.com/office/word/2006/wordml" xmlns:wps="http://schemas.microsoft.com/office/word/2010/wordprocessingShape" mc:Ignorable="w14 w15 w16se w16cid w16 w16cex w16sdtdh w16sdtfl w16du wp14">
   <w:footnote w:type="separator" w:id="-1">
     <w:p>
       <w:pPr>
@@ -1222,7 +1484,7 @@
 </file>
 
 <file path=word/header1.xml><?xml version="1.0" encoding="utf-8"?>
-<w:hdr xmlns:wpc="http://schemas.microsoft.com/office/word/2010/wordprocessingCanvas" xmlns:cx="http://schemas.microsoft.com/office/drawing/2014/chartex" xmlns:cx1="http://schemas.microsoft.com/office/drawing/2015/9/8/chartex" xmlns:cx2="http://schemas.microsoft.com/office/drawing/2015/10/21/chartex" xmlns:cx3="http://schemas.microsoft.com/office/drawing/2016/5/9/chartex" xmlns:cx4="http://schemas.microsoft.com/office/drawing/2016/5/10/chartex" xmlns:cx5="http://schemas.microsoft.com/office/drawing/2016/5/11/chartex" xmlns:cx6="http://schemas.microsoft.com/office/drawing/2016/5/12/chartex" xmlns:cx7="http://schemas.microsoft.com/office/drawing/2016/5/13/chartex" xmlns:cx8="http://schemas.microsoft.com/office/drawing/2016/5/14/chartex" xmlns:mc="http://schemas.openxmlformats.org/markup-compatibility/2006" xmlns:aink="http://schemas.microsoft.com/office/drawing/2016/ink" xmlns:am3d="http://schemas.microsoft.com/office/drawing/2017/model3d" xmlns:o="urn:schemas-microsoft-com:office:office" xmlns:oel="http://schemas.microsoft.com/office/2019/extlst" xmlns:r="http://schemas.openxmlformats.org/officeDocument/2006/relationships" xmlns:m="http://schemas.openxmlformats.org/officeDocument/2006/math" xmlns:v="urn:schemas-microsoft-com:vml" xmlns:wp14="http://schemas.microsoft.com/office/word/2010/wordprocessingDrawing" xmlns:wp="http://schemas.openxmlformats.org/drawingml/2006/wordprocessingDrawing" xmlns:w10="urn:schemas-microsoft-com:office:word" xmlns:w="http://schemas.openxmlformats.org/wordprocessingml/2006/main" xmlns:w14="http://schemas.microsoft.com/office/word/2010/wordml" xmlns:w15="http://schemas.microsoft.com/office/word/2012/wordml" xmlns:w16cex="http://schemas.microsoft.com/office/word/2018/wordml/cex" xmlns:w16cid="http://schemas.microsoft.com/office/word/2016/wordml/cid" xmlns:w16="http://schemas.microsoft.com/office/word/2018/wordml" xmlns:w16sdtdh="http://schemas.microsoft.com/office/word/2020/wordml/sdtdatahash" xmlns:w16se="http://schemas.microsoft.com/office/word/2015/wordml/symex" xmlns:wpg="http://schemas.microsoft.com/office/word/2010/wordprocessingGroup" xmlns:wpi="http://schemas.microsoft.com/office/word/2010/wordprocessingInk" xmlns:wne="http://schemas.microsoft.com/office/word/2006/wordml" xmlns:wps="http://schemas.microsoft.com/office/word/2010/wordprocessingShape" mc:Ignorable="w14 w15 w16se w16cid w16 w16cex w16sdtdh wp14">
+<w:hdr xmlns:wpc="http://schemas.microsoft.com/office/word/2010/wordprocessingCanvas" xmlns:cx="http://schemas.microsoft.com/office/drawing/2014/chartex" xmlns:cx1="http://schemas.microsoft.com/office/drawing/2015/9/8/chartex" xmlns:cx2="http://schemas.microsoft.com/office/drawing/2015/10/21/chartex" xmlns:cx3="http://schemas.microsoft.com/office/drawing/2016/5/9/chartex" xmlns:cx4="http://schemas.microsoft.com/office/drawing/2016/5/10/chartex" xmlns:cx5="http://schemas.microsoft.com/office/drawing/2016/5/11/chartex" xmlns:cx6="http://schemas.microsoft.com/office/drawing/2016/5/12/chartex" xmlns:cx7="http://schemas.microsoft.com/office/drawing/2016/5/13/chartex" xmlns:cx8="http://schemas.microsoft.com/office/drawing/2016/5/14/chartex" xmlns:mc="http://schemas.openxmlformats.org/markup-compatibility/2006" xmlns:aink="http://schemas.microsoft.com/office/drawing/2016/ink" xmlns:am3d="http://schemas.microsoft.com/office/drawing/2017/model3d" xmlns:o="urn:schemas-microsoft-com:office:office" xmlns:oel="http://schemas.microsoft.com/office/2019/extlst" xmlns:r="http://schemas.openxmlformats.org/officeDocument/2006/relationships" xmlns:m="http://schemas.openxmlformats.org/officeDocument/2006/math" xmlns:v="urn:schemas-microsoft-com:vml" xmlns:wp14="http://schemas.microsoft.com/office/word/2010/wordprocessingDrawing" xmlns:wp="http://schemas.openxmlformats.org/drawingml/2006/wordprocessingDrawing" xmlns:w10="urn:schemas-microsoft-com:office:word" xmlns:w="http://schemas.openxmlformats.org/wordprocessingml/2006/main" xmlns:w14="http://schemas.microsoft.com/office/word/2010/wordml" xmlns:w15="http://schemas.microsoft.com/office/word/2012/wordml" xmlns:w16cex="http://schemas.microsoft.com/office/word/2018/wordml/cex" xmlns:w16cid="http://schemas.microsoft.com/office/word/2016/wordml/cid" xmlns:w16="http://schemas.microsoft.com/office/word/2018/wordml" xmlns:w16du="http://schemas.microsoft.com/office/word/2023/wordml/word16du" xmlns:w16sdtdh="http://schemas.microsoft.com/office/word/2020/wordml/sdtdatahash" xmlns:w16sdtfl="http://schemas.microsoft.com/office/word/2024/wordml/sdtformatlock" xmlns:w16se="http://schemas.microsoft.com/office/word/2015/wordml/symex" xmlns:wpg="http://schemas.microsoft.com/office/word/2010/wordprocessingGroup" xmlns:wpi="http://schemas.microsoft.com/office/word/2010/wordprocessingInk" xmlns:wne="http://schemas.microsoft.com/office/word/2006/wordml" xmlns:wps="http://schemas.microsoft.com/office/word/2010/wordprocessingShape" mc:Ignorable="w14 w15 w16se w16cid w16 w16cex w16sdtdh w16sdtfl w16du wp14">
   <w:p>
     <w:pPr>
       <w:pStyle w:val="Empty"/>
@@ -1283,7 +1545,7 @@
 </file>
 
 <file path=word/numbering.xml><?xml version="1.0" encoding="utf-8"?>
-<w:numbering xmlns:wpc="http://schemas.microsoft.com/office/word/2010/wordprocessingCanvas" xmlns:cx="http://schemas.microsoft.com/office/drawing/2014/chartex" xmlns:cx1="http://schemas.microsoft.com/office/drawing/2015/9/8/chartex" xmlns:cx2="http://schemas.microsoft.com/office/drawing/2015/10/21/chartex" xmlns:cx3="http://schemas.microsoft.com/office/drawing/2016/5/9/chartex" xmlns:cx4="http://schemas.microsoft.com/office/drawing/2016/5/10/chartex" xmlns:cx5="http://schemas.microsoft.com/office/drawing/2016/5/11/chartex" xmlns:cx6="http://schemas.microsoft.com/office/drawing/2016/5/12/chartex" xmlns:cx7="http://schemas.microsoft.com/office/drawing/2016/5/13/chartex" xmlns:cx8="http://schemas.microsoft.com/office/drawing/2016/5/14/chartex" xmlns:mc="http://schemas.openxmlformats.org/markup-compatibility/2006" xmlns:aink="http://schemas.microsoft.com/office/drawing/2016/ink" xmlns:am3d="http://schemas.microsoft.com/office/drawing/2017/model3d" xmlns:o="urn:schemas-microsoft-com:office:office" xmlns:oel="http://schemas.microsoft.com/office/2019/extlst" xmlns:r="http://schemas.openxmlformats.org/officeDocument/2006/relationships" xmlns:m="http://schemas.openxmlformats.org/officeDocument/2006/math" xmlns:v="urn:schemas-microsoft-com:vml" xmlns:wp14="http://schemas.microsoft.com/office/word/2010/wordprocessingDrawing" xmlns:wp="http://schemas.openxmlformats.org/drawingml/2006/wordprocessingDrawing" xmlns:w10="urn:schemas-microsoft-com:office:word" xmlns:w="http://schemas.openxmlformats.org/wordprocessingml/2006/main" xmlns:w14="http://schemas.microsoft.com/office/word/2010/wordml" xmlns:w15="http://schemas.microsoft.com/office/word/2012/wordml" xmlns:w16cex="http://schemas.microsoft.com/office/word/2018/wordml/cex" xmlns:w16cid="http://schemas.microsoft.com/office/word/2016/wordml/cid" xmlns:w16="http://schemas.microsoft.com/office/word/2018/wordml" xmlns:w16sdtdh="http://schemas.microsoft.com/office/word/2020/wordml/sdtdatahash" xmlns:w16se="http://schemas.microsoft.com/office/word/2015/wordml/symex" xmlns:wpg="http://schemas.microsoft.com/office/word/2010/wordprocessingGroup" xmlns:wpi="http://schemas.microsoft.com/office/word/2010/wordprocessingInk" xmlns:wne="http://schemas.microsoft.com/office/word/2006/wordml" xmlns:wps="http://schemas.microsoft.com/office/word/2010/wordprocessingShape" mc:Ignorable="w14 w15 w16se w16cid w16 w16cex w16sdtdh wp14">
+<w:numbering xmlns:wpc="http://schemas.microsoft.com/office/word/2010/wordprocessingCanvas" xmlns:cx="http://schemas.microsoft.com/office/drawing/2014/chartex" xmlns:cx1="http://schemas.microsoft.com/office/drawing/2015/9/8/chartex" xmlns:cx2="http://schemas.microsoft.com/office/drawing/2015/10/21/chartex" xmlns:cx3="http://schemas.microsoft.com/office/drawing/2016/5/9/chartex" xmlns:cx4="http://schemas.microsoft.com/office/drawing/2016/5/10/chartex" xmlns:cx5="http://schemas.microsoft.com/office/drawing/2016/5/11/chartex" xmlns:cx6="http://schemas.microsoft.com/office/drawing/2016/5/12/chartex" xmlns:cx7="http://schemas.microsoft.com/office/drawing/2016/5/13/chartex" xmlns:cx8="http://schemas.microsoft.com/office/drawing/2016/5/14/chartex" xmlns:mc="http://schemas.openxmlformats.org/markup-compatibility/2006" xmlns:aink="http://schemas.microsoft.com/office/drawing/2016/ink" xmlns:am3d="http://schemas.microsoft.com/office/drawing/2017/model3d" xmlns:o="urn:schemas-microsoft-com:office:office" xmlns:oel="http://schemas.microsoft.com/office/2019/extlst" xmlns:r="http://schemas.openxmlformats.org/officeDocument/2006/relationships" xmlns:m="http://schemas.openxmlformats.org/officeDocument/2006/math" xmlns:v="urn:schemas-microsoft-com:vml" xmlns:wp14="http://schemas.microsoft.com/office/word/2010/wordprocessingDrawing" xmlns:wp="http://schemas.openxmlformats.org/drawingml/2006/wordprocessingDrawing" xmlns:w10="urn:schemas-microsoft-com:office:word" xmlns:w="http://schemas.openxmlformats.org/wordprocessingml/2006/main" xmlns:w14="http://schemas.microsoft.com/office/word/2010/wordml" xmlns:w15="http://schemas.microsoft.com/office/word/2012/wordml" xmlns:w16cex="http://schemas.microsoft.com/office/word/2018/wordml/cex" xmlns:w16cid="http://schemas.microsoft.com/office/word/2016/wordml/cid" xmlns:w16="http://schemas.microsoft.com/office/word/2018/wordml" xmlns:w16du="http://schemas.microsoft.com/office/word/2023/wordml/word16du" xmlns:w16sdtdh="http://schemas.microsoft.com/office/word/2020/wordml/sdtdatahash" xmlns:w16sdtfl="http://schemas.microsoft.com/office/word/2024/wordml/sdtformatlock" xmlns:w16se="http://schemas.microsoft.com/office/word/2015/wordml/symex" xmlns:wpg="http://schemas.microsoft.com/office/word/2010/wordprocessingGroup" xmlns:wpi="http://schemas.microsoft.com/office/word/2010/wordprocessingInk" xmlns:wne="http://schemas.microsoft.com/office/word/2006/wordml" xmlns:wps="http://schemas.microsoft.com/office/word/2010/wordprocessingShape" mc:Ignorable="w14 w15 w16se w16cid w16 w16cex w16sdtdh w16sdtfl w16du wp14">
   <w:abstractNum w:abstractNumId="0" w15:restartNumberingAfterBreak="0">
     <w:nsid w:val="01D7315A"/>
     <w:multiLevelType w:val="hybridMultilevel"/>
@@ -2119,6 +2381,155 @@
     </w:lvl>
   </w:abstractNum>
   <w:abstractNum w:abstractNumId="12" w15:restartNumberingAfterBreak="0">
+    <w:nsid w:val="34D45EC0"/>
+    <w:multiLevelType w:val="multilevel"/>
+    <w:tmpl w:val="74DEE314"/>
+    <w:lvl w:ilvl="0">
+      <w:start w:val="1"/>
+      <w:numFmt w:val="bullet"/>
+      <w:lvlText w:val=""/>
+      <w:lvlJc w:val="left"/>
+      <w:pPr>
+        <w:tabs>
+          <w:tab w:val="num" w:pos="720"/>
+        </w:tabs>
+        <w:ind w:left="720" w:hanging="360"/>
+      </w:pPr>
+      <w:rPr>
+        <w:rFonts w:ascii="Symbol" w:hAnsi="Symbol" w:hint="default"/>
+        <w:sz w:val="20"/>
+      </w:rPr>
+    </w:lvl>
+    <w:lvl w:ilvl="1" w:tentative="1">
+      <w:start w:val="1"/>
+      <w:numFmt w:val="bullet"/>
+      <w:lvlText w:val="o"/>
+      <w:lvlJc w:val="left"/>
+      <w:pPr>
+        <w:tabs>
+          <w:tab w:val="num" w:pos="1440"/>
+        </w:tabs>
+        <w:ind w:left="1440" w:hanging="360"/>
+      </w:pPr>
+      <w:rPr>
+        <w:rFonts w:ascii="Courier New" w:hAnsi="Courier New" w:hint="default"/>
+        <w:sz w:val="20"/>
+      </w:rPr>
+    </w:lvl>
+    <w:lvl w:ilvl="2" w:tentative="1">
+      <w:start w:val="1"/>
+      <w:numFmt w:val="bullet"/>
+      <w:lvlText w:val=""/>
+      <w:lvlJc w:val="left"/>
+      <w:pPr>
+        <w:tabs>
+          <w:tab w:val="num" w:pos="2160"/>
+        </w:tabs>
+        <w:ind w:left="2160" w:hanging="360"/>
+      </w:pPr>
+      <w:rPr>
+        <w:rFonts w:ascii="Wingdings" w:hAnsi="Wingdings" w:hint="default"/>
+        <w:sz w:val="20"/>
+      </w:rPr>
+    </w:lvl>
+    <w:lvl w:ilvl="3" w:tentative="1">
+      <w:start w:val="1"/>
+      <w:numFmt w:val="bullet"/>
+      <w:lvlText w:val=""/>
+      <w:lvlJc w:val="left"/>
+      <w:pPr>
+        <w:tabs>
+          <w:tab w:val="num" w:pos="2880"/>
+        </w:tabs>
+        <w:ind w:left="2880" w:hanging="360"/>
+      </w:pPr>
+      <w:rPr>
+        <w:rFonts w:ascii="Wingdings" w:hAnsi="Wingdings" w:hint="default"/>
+        <w:sz w:val="20"/>
+      </w:rPr>
+    </w:lvl>
+    <w:lvl w:ilvl="4" w:tentative="1">
+      <w:start w:val="1"/>
+      <w:numFmt w:val="bullet"/>
+      <w:lvlText w:val=""/>
+      <w:lvlJc w:val="left"/>
+      <w:pPr>
+        <w:tabs>
+          <w:tab w:val="num" w:pos="3600"/>
+        </w:tabs>
+        <w:ind w:left="3600" w:hanging="360"/>
+      </w:pPr>
+      <w:rPr>
+        <w:rFonts w:ascii="Wingdings" w:hAnsi="Wingdings" w:hint="default"/>
+        <w:sz w:val="20"/>
+      </w:rPr>
+    </w:lvl>
+    <w:lvl w:ilvl="5" w:tentative="1">
+      <w:start w:val="1"/>
+      <w:numFmt w:val="bullet"/>
+      <w:lvlText w:val=""/>
+      <w:lvlJc w:val="left"/>
+      <w:pPr>
+        <w:tabs>
+          <w:tab w:val="num" w:pos="4320"/>
+        </w:tabs>
+        <w:ind w:left="4320" w:hanging="360"/>
+      </w:pPr>
+      <w:rPr>
+        <w:rFonts w:ascii="Wingdings" w:hAnsi="Wingdings" w:hint="default"/>
+        <w:sz w:val="20"/>
+      </w:rPr>
+    </w:lvl>
+    <w:lvl w:ilvl="6" w:tentative="1">
+      <w:start w:val="1"/>
+      <w:numFmt w:val="bullet"/>
+      <w:lvlText w:val=""/>
+      <w:lvlJc w:val="left"/>
+      <w:pPr>
+        <w:tabs>
+          <w:tab w:val="num" w:pos="5040"/>
+        </w:tabs>
+        <w:ind w:left="5040" w:hanging="360"/>
+      </w:pPr>
+      <w:rPr>
+        <w:rFonts w:ascii="Wingdings" w:hAnsi="Wingdings" w:hint="default"/>
+        <w:sz w:val="20"/>
+      </w:rPr>
+    </w:lvl>
+    <w:lvl w:ilvl="7" w:tentative="1">
+      <w:start w:val="1"/>
+      <w:numFmt w:val="bullet"/>
+      <w:lvlText w:val=""/>
+      <w:lvlJc w:val="left"/>
+      <w:pPr>
+        <w:tabs>
+          <w:tab w:val="num" w:pos="5760"/>
+        </w:tabs>
+        <w:ind w:left="5760" w:hanging="360"/>
+      </w:pPr>
+      <w:rPr>
+        <w:rFonts w:ascii="Wingdings" w:hAnsi="Wingdings" w:hint="default"/>
+        <w:sz w:val="20"/>
+      </w:rPr>
+    </w:lvl>
+    <w:lvl w:ilvl="8" w:tentative="1">
+      <w:start w:val="1"/>
+      <w:numFmt w:val="bullet"/>
+      <w:lvlText w:val=""/>
+      <w:lvlJc w:val="left"/>
+      <w:pPr>
+        <w:tabs>
+          <w:tab w:val="num" w:pos="6480"/>
+        </w:tabs>
+        <w:ind w:left="6480" w:hanging="360"/>
+      </w:pPr>
+      <w:rPr>
+        <w:rFonts w:ascii="Wingdings" w:hAnsi="Wingdings" w:hint="default"/>
+        <w:sz w:val="20"/>
+      </w:rPr>
+    </w:lvl>
+  </w:abstractNum>
+  <w:abstractNum w:abstractNumId="13" w15:restartNumberingAfterBreak="0">
     <w:nsid w:val="3A3E1117"/>
     <w:multiLevelType w:val="hybridMultilevel"/>
     <w:tmpl w:val="A50C3C72"/>
@@ -2186,7 +2597,7 @@
       <w:lvlJc w:val="left"/>
     </w:lvl>
   </w:abstractNum>
-  <w:abstractNum w:abstractNumId="13" w15:restartNumberingAfterBreak="0">
+  <w:abstractNum w:abstractNumId="14" w15:restartNumberingAfterBreak="0">
     <w:nsid w:val="409E3BC4"/>
     <w:multiLevelType w:val="hybridMultilevel"/>
     <w:tmpl w:val="03DC8664"/>
@@ -2254,7 +2665,7 @@
       <w:lvlJc w:val="left"/>
     </w:lvl>
   </w:abstractNum>
-  <w:abstractNum w:abstractNumId="14" w15:restartNumberingAfterBreak="0">
+  <w:abstractNum w:abstractNumId="15" w15:restartNumberingAfterBreak="0">
     <w:nsid w:val="488F6AAF"/>
     <w:multiLevelType w:val="hybridMultilevel"/>
     <w:tmpl w:val="FB20B424"/>
@@ -2322,7 +2733,7 @@
       <w:lvlJc w:val="left"/>
     </w:lvl>
   </w:abstractNum>
-  <w:abstractNum w:abstractNumId="15" w15:restartNumberingAfterBreak="0">
+  <w:abstractNum w:abstractNumId="16" w15:restartNumberingAfterBreak="0">
     <w:nsid w:val="48A80E26"/>
     <w:multiLevelType w:val="hybridMultilevel"/>
     <w:tmpl w:val="FE3E2E96"/>
@@ -2390,7 +2801,7 @@
       <w:lvlJc w:val="left"/>
     </w:lvl>
   </w:abstractNum>
-  <w:abstractNum w:abstractNumId="16" w15:restartNumberingAfterBreak="0">
+  <w:abstractNum w:abstractNumId="17" w15:restartNumberingAfterBreak="0">
     <w:nsid w:val="4ABC4309"/>
     <w:multiLevelType w:val="hybridMultilevel"/>
     <w:tmpl w:val="DCBCC2AE"/>
@@ -2458,7 +2869,7 @@
       <w:lvlJc w:val="left"/>
     </w:lvl>
   </w:abstractNum>
-  <w:abstractNum w:abstractNumId="17" w15:restartNumberingAfterBreak="0">
+  <w:abstractNum w:abstractNumId="18" w15:restartNumberingAfterBreak="0">
     <w:nsid w:val="4C0E7DC7"/>
     <w:multiLevelType w:val="hybridMultilevel"/>
     <w:tmpl w:val="0F4C3252"/>
@@ -2526,7 +2937,7 @@
       <w:lvlJc w:val="left"/>
     </w:lvl>
   </w:abstractNum>
-  <w:abstractNum w:abstractNumId="18" w15:restartNumberingAfterBreak="0">
+  <w:abstractNum w:abstractNumId="19" w15:restartNumberingAfterBreak="0">
     <w:nsid w:val="4D282A8F"/>
     <w:multiLevelType w:val="hybridMultilevel"/>
     <w:tmpl w:val="D1C4D762"/>
@@ -2594,7 +3005,120 @@
       <w:lvlJc w:val="left"/>
     </w:lvl>
   </w:abstractNum>
-  <w:abstractNum w:abstractNumId="19" w15:restartNumberingAfterBreak="0">
+  <w:abstractNum w:abstractNumId="20" w15:restartNumberingAfterBreak="0">
+    <w:nsid w:val="50051900"/>
+    <w:multiLevelType w:val="hybridMultilevel"/>
+    <w:tmpl w:val="81A894C4"/>
+    <w:lvl w:ilvl="0" w:tplc="04090001">
+      <w:start w:val="1"/>
+      <w:numFmt w:val="bullet"/>
+      <w:lvlText w:val=""/>
+      <w:lvlJc w:val="left"/>
+      <w:pPr>
+        <w:ind w:left="720" w:hanging="360"/>
+      </w:pPr>
+      <w:rPr>
+        <w:rFonts w:ascii="Symbol" w:hAnsi="Symbol" w:hint="default"/>
+      </w:rPr>
+    </w:lvl>
+    <w:lvl w:ilvl="1" w:tplc="04090003" w:tentative="1">
+      <w:start w:val="1"/>
+      <w:numFmt w:val="bullet"/>
+      <w:lvlText w:val="o"/>
+      <w:lvlJc w:val="left"/>
+      <w:pPr>
+        <w:ind w:left="1440" w:hanging="360"/>
+      </w:pPr>
+      <w:rPr>
+        <w:rFonts w:ascii="Courier New" w:hAnsi="Courier New" w:cs="Courier New" w:hint="default"/>
+      </w:rPr>
+    </w:lvl>
+    <w:lvl w:ilvl="2" w:tplc="04090005" w:tentative="1">
+      <w:start w:val="1"/>
+      <w:numFmt w:val="bullet"/>
+      <w:lvlText w:val=""/>
+      <w:lvlJc w:val="left"/>
+      <w:pPr>
+        <w:ind w:left="2160" w:hanging="360"/>
+      </w:pPr>
+      <w:rPr>
+        <w:rFonts w:ascii="Wingdings" w:hAnsi="Wingdings" w:hint="default"/>
+      </w:rPr>
+    </w:lvl>
+    <w:lvl w:ilvl="3" w:tplc="04090001" w:tentative="1">
+      <w:start w:val="1"/>
+      <w:numFmt w:val="bullet"/>
+      <w:lvlText w:val=""/>
+      <w:lvlJc w:val="left"/>
+      <w:pPr>
+        <w:ind w:left="2880" w:hanging="360"/>
+      </w:pPr>
+      <w:rPr>
+        <w:rFonts w:ascii="Symbol" w:hAnsi="Symbol" w:hint="default"/>
+      </w:rPr>
+    </w:lvl>
+    <w:lvl w:ilvl="4" w:tplc="04090003" w:tentative="1">
+      <w:start w:val="1"/>
+      <w:numFmt w:val="bullet"/>
+      <w:lvlText w:val="o"/>
+      <w:lvlJc w:val="left"/>
+      <w:pPr>
+        <w:ind w:left="3600" w:hanging="360"/>
+      </w:pPr>
+      <w:rPr>
+        <w:rFonts w:ascii="Courier New" w:hAnsi="Courier New" w:cs="Courier New" w:hint="default"/>
+      </w:rPr>
+    </w:lvl>
+    <w:lvl w:ilvl="5" w:tplc="04090005" w:tentative="1">
+      <w:start w:val="1"/>
+      <w:numFmt w:val="bullet"/>
+      <w:lvlText w:val=""/>
+      <w:lvlJc w:val="left"/>
+      <w:pPr>
+        <w:ind w:left="4320" w:hanging="360"/>
+      </w:pPr>
+      <w:rPr>
+        <w:rFonts w:ascii="Wingdings" w:hAnsi="Wingdings" w:hint="default"/>
+      </w:rPr>
+    </w:lvl>
+    <w:lvl w:ilvl="6" w:tplc="04090001" w:tentative="1">
+      <w:start w:val="1"/>
+      <w:numFmt w:val="bullet"/>
+      <w:lvlText w:val=""/>
+      <w:lvlJc w:val="left"/>
+      <w:pPr>
+        <w:ind w:left="5040" w:hanging="360"/>
+      </w:pPr>
+      <w:rPr>
+        <w:rFonts w:ascii="Symbol" w:hAnsi="Symbol" w:hint="default"/>
+      </w:rPr>
+    </w:lvl>
+    <w:lvl w:ilvl="7" w:tplc="04090003" w:tentative="1">
+      <w:start w:val="1"/>
+      <w:numFmt w:val="bullet"/>
+      <w:lvlText w:val="o"/>
+      <w:lvlJc w:val="left"/>
+      <w:pPr>
+        <w:ind w:left="5760" w:hanging="360"/>
+      </w:pPr>
+      <w:rPr>
+        <w:rFonts w:ascii="Courier New" w:hAnsi="Courier New" w:cs="Courier New" w:hint="default"/>
+      </w:rPr>
+    </w:lvl>
+    <w:lvl w:ilvl="8" w:tplc="04090005" w:tentative="1">
+      <w:start w:val="1"/>
+      <w:numFmt w:val="bullet"/>
+      <w:lvlText w:val=""/>
+      <w:lvlJc w:val="left"/>
+      <w:pPr>
+        <w:ind w:left="6480" w:hanging="360"/>
+      </w:pPr>
+      <w:rPr>
+        <w:rFonts w:ascii="Wingdings" w:hAnsi="Wingdings" w:hint="default"/>
+      </w:rPr>
+    </w:lvl>
+  </w:abstractNum>
+  <w:abstractNum w:abstractNumId="21" w15:restartNumberingAfterBreak="0">
     <w:nsid w:val="57BD3EB5"/>
     <w:multiLevelType w:val="hybridMultilevel"/>
     <w:tmpl w:val="B4A0E362"/>
@@ -2662,7 +3186,7 @@
       <w:lvlJc w:val="left"/>
     </w:lvl>
   </w:abstractNum>
-  <w:abstractNum w:abstractNumId="20" w15:restartNumberingAfterBreak="0">
+  <w:abstractNum w:abstractNumId="22" w15:restartNumberingAfterBreak="0">
     <w:nsid w:val="5A4B4902"/>
     <w:multiLevelType w:val="hybridMultilevel"/>
     <w:tmpl w:val="0E1EE222"/>
@@ -2730,7 +3254,7 @@
       <w:lvlJc w:val="left"/>
     </w:lvl>
   </w:abstractNum>
-  <w:abstractNum w:abstractNumId="21" w15:restartNumberingAfterBreak="0">
+  <w:abstractNum w:abstractNumId="23" w15:restartNumberingAfterBreak="0">
     <w:nsid w:val="5F807F9A"/>
     <w:multiLevelType w:val="hybridMultilevel"/>
     <w:tmpl w:val="3CE45E10"/>
@@ -2798,7 +3322,7 @@
       <w:lvlJc w:val="left"/>
     </w:lvl>
   </w:abstractNum>
-  <w:abstractNum w:abstractNumId="22" w15:restartNumberingAfterBreak="0">
+  <w:abstractNum w:abstractNumId="24" w15:restartNumberingAfterBreak="0">
     <w:nsid w:val="60F55C35"/>
     <w:multiLevelType w:val="hybridMultilevel"/>
     <w:tmpl w:val="6EDC8850"/>
@@ -2866,7 +3390,7 @@
       <w:lvlJc w:val="left"/>
     </w:lvl>
   </w:abstractNum>
-  <w:abstractNum w:abstractNumId="23" w15:restartNumberingAfterBreak="0">
+  <w:abstractNum w:abstractNumId="25" w15:restartNumberingAfterBreak="0">
     <w:nsid w:val="6F7E06B8"/>
     <w:multiLevelType w:val="hybridMultilevel"/>
     <w:tmpl w:val="ED3A5FFA"/>
@@ -2934,7 +3458,7 @@
       <w:lvlJc w:val="left"/>
     </w:lvl>
   </w:abstractNum>
-  <w:abstractNum w:abstractNumId="24" w15:restartNumberingAfterBreak="0">
+  <w:abstractNum w:abstractNumId="26" w15:restartNumberingAfterBreak="0">
     <w:nsid w:val="6F8F041D"/>
     <w:multiLevelType w:val="hybridMultilevel"/>
     <w:tmpl w:val="D602812A"/>
@@ -3002,7 +3526,7 @@
       <w:lvlJc w:val="left"/>
     </w:lvl>
   </w:abstractNum>
-  <w:abstractNum w:abstractNumId="25" w15:restartNumberingAfterBreak="0">
+  <w:abstractNum w:abstractNumId="27" w15:restartNumberingAfterBreak="0">
     <w:nsid w:val="72E3427D"/>
     <w:multiLevelType w:val="hybridMultilevel"/>
     <w:tmpl w:val="DF72B362"/>
@@ -3070,7 +3594,7 @@
       <w:lvlJc w:val="left"/>
     </w:lvl>
   </w:abstractNum>
-  <w:abstractNum w:abstractNumId="26" w15:restartNumberingAfterBreak="0">
+  <w:abstractNum w:abstractNumId="28" w15:restartNumberingAfterBreak="0">
     <w:nsid w:val="78E25A6A"/>
     <w:multiLevelType w:val="hybridMultilevel"/>
     <w:tmpl w:val="B8F0729C"/>
@@ -3138,7 +3662,7 @@
       <w:lvlJc w:val="left"/>
     </w:lvl>
   </w:abstractNum>
-  <w:abstractNum w:abstractNumId="27" w15:restartNumberingAfterBreak="0">
+  <w:abstractNum w:abstractNumId="29" w15:restartNumberingAfterBreak="0">
     <w:nsid w:val="79B85530"/>
     <w:multiLevelType w:val="hybridMultilevel"/>
     <w:tmpl w:val="A9AA5096"/>
@@ -3210,25 +3734,25 @@
     <w:abstractNumId w:val="9"/>
   </w:num>
   <w:num w:numId="2" w16cid:durableId="123933924">
-    <w:abstractNumId w:val="18"/>
+    <w:abstractNumId w:val="19"/>
   </w:num>
   <w:num w:numId="3" w16cid:durableId="38557716">
     <w:abstractNumId w:val="10"/>
   </w:num>
   <w:num w:numId="4" w16cid:durableId="642320123">
-    <w:abstractNumId w:val="19"/>
+    <w:abstractNumId w:val="21"/>
   </w:num>
   <w:num w:numId="5" w16cid:durableId="1834566744">
     <w:abstractNumId w:val="7"/>
   </w:num>
   <w:num w:numId="6" w16cid:durableId="285701836">
-    <w:abstractNumId w:val="27"/>
+    <w:abstractNumId w:val="29"/>
   </w:num>
   <w:num w:numId="7" w16cid:durableId="391513207">
-    <w:abstractNumId w:val="21"/>
+    <w:abstractNumId w:val="23"/>
   </w:num>
   <w:num w:numId="8" w16cid:durableId="1226255457">
-    <w:abstractNumId w:val="20"/>
+    <w:abstractNumId w:val="22"/>
   </w:num>
   <w:num w:numId="9" w16cid:durableId="220482307">
     <w:abstractNumId w:val="5"/>
@@ -3237,19 +3761,19 @@
     <w:abstractNumId w:val="0"/>
   </w:num>
   <w:num w:numId="11" w16cid:durableId="950667232">
-    <w:abstractNumId w:val="25"/>
+    <w:abstractNumId w:val="27"/>
   </w:num>
   <w:num w:numId="12" w16cid:durableId="571355096">
-    <w:abstractNumId w:val="26"/>
+    <w:abstractNumId w:val="28"/>
   </w:num>
   <w:num w:numId="13" w16cid:durableId="630211816">
     <w:abstractNumId w:val="6"/>
   </w:num>
   <w:num w:numId="14" w16cid:durableId="440883977">
-    <w:abstractNumId w:val="12"/>
+    <w:abstractNumId w:val="13"/>
   </w:num>
   <w:num w:numId="15" w16cid:durableId="1009210146">
-    <w:abstractNumId w:val="23"/>
+    <w:abstractNumId w:val="25"/>
   </w:num>
   <w:num w:numId="16" w16cid:durableId="1231889256">
     <w:abstractNumId w:val="4"/>
@@ -3258,7 +3782,7 @@
     <w:abstractNumId w:val="1"/>
   </w:num>
   <w:num w:numId="18" w16cid:durableId="1136801207">
-    <w:abstractNumId w:val="24"/>
+    <w:abstractNumId w:val="26"/>
   </w:num>
   <w:num w:numId="19" w16cid:durableId="1895849472">
     <w:abstractNumId w:val="2"/>
@@ -3270,31 +3794,37 @@
     <w:abstractNumId w:val="3"/>
   </w:num>
   <w:num w:numId="22" w16cid:durableId="123081169">
-    <w:abstractNumId w:val="17"/>
+    <w:abstractNumId w:val="18"/>
   </w:num>
   <w:num w:numId="23" w16cid:durableId="2024045145">
     <w:abstractNumId w:val="11"/>
   </w:num>
   <w:num w:numId="24" w16cid:durableId="1884293836">
-    <w:abstractNumId w:val="13"/>
+    <w:abstractNumId w:val="14"/>
   </w:num>
   <w:num w:numId="25" w16cid:durableId="1642273450">
-    <w:abstractNumId w:val="22"/>
+    <w:abstractNumId w:val="24"/>
   </w:num>
   <w:num w:numId="26" w16cid:durableId="1047333369">
-    <w:abstractNumId w:val="14"/>
+    <w:abstractNumId w:val="15"/>
   </w:num>
   <w:num w:numId="27" w16cid:durableId="1486775641">
+    <w:abstractNumId w:val="17"/>
+  </w:num>
+  <w:num w:numId="28" w16cid:durableId="1917784206">
     <w:abstractNumId w:val="16"/>
   </w:num>
-  <w:num w:numId="28" w16cid:durableId="1917784206">
-    <w:abstractNumId w:val="15"/>
+  <w:num w:numId="29" w16cid:durableId="768819299">
+    <w:abstractNumId w:val="20"/>
+  </w:num>
+  <w:num w:numId="30" w16cid:durableId="501624091">
+    <w:abstractNumId w:val="12"/>
   </w:num>
 </w:numbering>
 </file>
 
 <file path=word/styles.xml><?xml version="1.0" encoding="utf-8"?>
-<w:styles xmlns:mc="http://schemas.openxmlformats.org/markup-compatibility/2006" xmlns:r="http://schemas.openxmlformats.org/officeDocument/2006/relationships" xmlns:w="http://schemas.openxmlformats.org/wordprocessingml/2006/main" xmlns:w14="http://schemas.microsoft.com/office/word/2010/wordml" xmlns:w15="http://schemas.microsoft.com/office/word/2012/wordml" xmlns:w16cex="http://schemas.microsoft.com/office/word/2018/wordml/cex" xmlns:w16cid="http://schemas.microsoft.com/office/word/2016/wordml/cid" xmlns:w16="http://schemas.microsoft.com/office/word/2018/wordml" xmlns:w16sdtdh="http://schemas.microsoft.com/office/word/2020/wordml/sdtdatahash" xmlns:w16se="http://schemas.microsoft.com/office/word/2015/wordml/symex" mc:Ignorable="w14 w15 w16se w16cid w16 w16cex w16sdtdh">
+<w:styles xmlns:mc="http://schemas.openxmlformats.org/markup-compatibility/2006" xmlns:r="http://schemas.openxmlformats.org/officeDocument/2006/relationships" xmlns:w="http://schemas.openxmlformats.org/wordprocessingml/2006/main" xmlns:w14="http://schemas.microsoft.com/office/word/2010/wordml" xmlns:w15="http://schemas.microsoft.com/office/word/2012/wordml" xmlns:w16cex="http://schemas.microsoft.com/office/word/2018/wordml/cex" xmlns:w16cid="http://schemas.microsoft.com/office/word/2016/wordml/cid" xmlns:w16="http://schemas.microsoft.com/office/word/2018/wordml" xmlns:w16du="http://schemas.microsoft.com/office/word/2023/wordml/word16du" xmlns:w16sdtdh="http://schemas.microsoft.com/office/word/2020/wordml/sdtdatahash" xmlns:w16sdtfl="http://schemas.microsoft.com/office/word/2024/wordml/sdtformatlock" xmlns:w16se="http://schemas.microsoft.com/office/word/2015/wordml/symex" mc:Ignorable="w14 w15 w16se w16cid w16 w16cex w16sdtdh w16sdtfl w16du">
   <w:docDefaults>
     <w:rPrDefault>
       <w:rPr>
@@ -3685,6 +4215,7 @@
   <w:style w:type="paragraph" w:default="1" w:styleId="Normal">
     <w:name w:val="Normal"/>
     <w:qFormat/>
+    <w:rsid w:val="009A0D83"/>
     <w:pPr>
       <w:spacing w:before="80" w:after="80" w:line="264" w:lineRule="auto"/>
     </w:pPr>
@@ -3716,6 +4247,7 @@
     <w:name w:val="heading 2"/>
     <w:basedOn w:val="Normal"/>
     <w:next w:val="Normal"/>
+    <w:link w:val="Heading2Char"/>
     <w:uiPriority w:val="9"/>
     <w:unhideWhenUsed/>
     <w:qFormat/>
@@ -3802,7 +4334,6 @@
   <w:style w:type="character" w:default="1" w:styleId="DefaultParagraphFont">
     <w:name w:val="Default Paragraph Font"/>
     <w:uiPriority w:val="1"/>
-    <w:semiHidden/>
     <w:unhideWhenUsed/>
   </w:style>
   <w:style w:type="table" w:default="1" w:styleId="TableNormal">
@@ -3946,6 +4477,7 @@
   <w:style w:type="paragraph" w:styleId="Date">
     <w:name w:val="Date"/>
     <w:basedOn w:val="Normal"/>
+    <w:link w:val="DateChar"/>
     <w:qFormat/>
     <w:pPr>
       <w:spacing w:before="32" w:after="32" w:line="240" w:lineRule="auto"/>
@@ -4066,6 +4598,35 @@
     <w:rPr>
       <w:color w:val="954F72" w:themeColor="followedHyperlink"/>
       <w:u w:val="single"/>
+    </w:rPr>
+  </w:style>
+  <w:style w:type="character" w:customStyle="1" w:styleId="Heading2Char">
+    <w:name w:val="Heading 2 Char"/>
+    <w:basedOn w:val="DefaultParagraphFont"/>
+    <w:link w:val="Heading2"/>
+    <w:uiPriority w:val="9"/>
+    <w:rsid w:val="009A0D83"/>
+    <w:rPr>
+      <w:rFonts w:ascii="Calibri" w:eastAsia="Calibri" w:hAnsi="Calibri" w:cs="Calibri"/>
+      <w:b/>
+      <w:bCs/>
+      <w:color w:val="0D111A"/>
+      <w:sz w:val="21"/>
+      <w:szCs w:val="21"/>
+    </w:rPr>
+  </w:style>
+  <w:style w:type="character" w:customStyle="1" w:styleId="DateChar">
+    <w:name w:val="Date Char"/>
+    <w:basedOn w:val="DefaultParagraphFont"/>
+    <w:link w:val="Date"/>
+    <w:rsid w:val="009A0D83"/>
+    <w:rPr>
+      <w:rFonts w:ascii="Calibri" w:eastAsia="Calibri" w:hAnsi="Calibri" w:cs="Calibri"/>
+      <w:caps/>
+      <w:color w:val="959BA6"/>
+      <w:spacing w:val="20"/>
+      <w:sz w:val="14"/>
+      <w:szCs w:val="14"/>
     </w:rPr>
   </w:style>
 </w:styles>

</xml_diff>